<commit_message>
Video app is added
</commit_message>
<xml_diff>
--- a/MY NOTES/Api and web services.docx
+++ b/MY NOTES/Api and web services.docx
@@ -4,7 +4,17 @@
   <w:body>
     <w:p>
       <w:r>
-        <w:t>API: it is a application programming interface,</w:t>
+        <w:t xml:space="preserve">API: it is </w:t>
+      </w:r>
+      <w:proofErr w:type="spellStart"/>
+      <w:proofErr w:type="gramStart"/>
+      <w:r>
+        <w:t>a</w:t>
+      </w:r>
+      <w:proofErr w:type="spellEnd"/>
+      <w:proofErr w:type="gramEnd"/>
+      <w:r>
+        <w:t xml:space="preserve"> application programming interface,</w:t>
       </w:r>
       <w:r>
         <w:t xml:space="preserve"> </w:t>
@@ -31,11 +41,22 @@
       </w:r>
     </w:p>
     <w:p>
-      <w:r>
-        <w:t>CORS:</w:t>
-      </w:r>
       <w:bookmarkStart w:id="0" w:name="_GoBack"/>
       <w:bookmarkEnd w:id="0"/>
+    </w:p>
+    <w:p/>
+    <w:p/>
+    <w:p>
+      <w:pPr>
+        <w:rPr>
+          <w:rFonts w:ascii="Arial" w:hAnsi="Arial" w:cs="Arial"/>
+          <w:color w:val="202124"/>
+          <w:shd w:val="clear" w:color="auto" w:fill="FFFFFF"/>
+        </w:rPr>
+      </w:pPr>
+      <w:r>
+        <w:t>CORS:</w:t>
+      </w:r>
       <w:r>
         <w:br/>
       </w:r>
@@ -66,6 +87,16 @@
         <w:t>. ...</w:t>
       </w:r>
     </w:p>
+    <w:p>
+      <w:pPr>
+        <w:rPr>
+          <w:rFonts w:ascii="Arial" w:hAnsi="Arial" w:cs="Arial"/>
+          <w:color w:val="202124"/>
+          <w:shd w:val="clear" w:color="auto" w:fill="FFFFFF"/>
+        </w:rPr>
+      </w:pPr>
+    </w:p>
+    <w:p/>
     <w:sectPr>
       <w:pgSz w:w="12240" w:h="15840"/>
       <w:pgMar w:top="1440" w:right="1440" w:bottom="1440" w:left="1440" w:header="720" w:footer="720" w:gutter="0"/>

</xml_diff>